<commit_message>
Final Revisions and Corrections
</commit_message>
<xml_diff>
--- a/SDLC_Project_Report.docx
+++ b/SDLC_Project_Report.docx
@@ -194,19 +194,7 @@
           <w:szCs w:val="28"/>
           <w:lang w:eastAsia="en-IN"/>
         </w:rPr>
-        <w:t>NMAM</w:t>
-      </w:r>
-      <w:r>
-        <w:rPr>
-          <w:rFonts w:ascii="Times New Roman" w:eastAsia="Times New Roman" w:hAnsi="Times New Roman" w:cs="Times New Roman"/>
-          <w:b/>
-          <w:bCs/>
-          <w:color w:val="000000"/>
-          <w:sz w:val="28"/>
-          <w:szCs w:val="28"/>
-          <w:lang w:eastAsia="en-IN"/>
-        </w:rPr>
-        <w:t xml:space="preserve"> Institute of Technology, Nitte</w:t>
+        <w:t>NMAM Institute of Technology, Nitte</w:t>
       </w:r>
     </w:p>
     <w:p>
@@ -371,6 +359,8 @@
         <w:jc w:val="center"/>
         <w:rPr>
           <w:rFonts w:ascii="Times New Roman" w:eastAsia="Times New Roman" w:hAnsi="Times New Roman" w:cs="Times New Roman"/>
+          <w:b/>
+          <w:bCs/>
           <w:color w:val="000000"/>
           <w:lang w:eastAsia="en-IN"/>
         </w:rPr>
@@ -378,6 +368,8 @@
       <w:r>
         <w:rPr>
           <w:rFonts w:ascii="Times New Roman" w:eastAsia="Times New Roman" w:hAnsi="Times New Roman" w:cs="Times New Roman"/>
+          <w:b/>
+          <w:bCs/>
           <w:color w:val="000000"/>
           <w:lang w:eastAsia="en-IN"/>
         </w:rPr>
@@ -393,28 +385,6 @@
           <w:rFonts w:ascii="Times New Roman" w:eastAsia="Times New Roman" w:hAnsi="Times New Roman" w:cs="Times New Roman"/>
           <w:color w:val="000000"/>
           <w:sz w:val="20"/>
-          <w:lang w:eastAsia="en-IN"/>
-        </w:rPr>
-      </w:pPr>
-      <w:r>
-        <w:rPr>
-          <w:rFonts w:ascii="Times New Roman" w:eastAsia="Times New Roman" w:hAnsi="Times New Roman" w:cs="Times New Roman"/>
-          <w:color w:val="000000"/>
-          <w:lang w:eastAsia="en-IN"/>
-        </w:rPr>
-        <w:t>NNM23IS044</w:t>
-      </w:r>
-    </w:p>
-    <w:p>
-      <w:pPr>
-        <w:spacing w:after="757"/>
-        <w:ind w:left="17" w:hanging="10"/>
-        <w:jc w:val="center"/>
-        <w:rPr>
-          <w:rFonts w:ascii="Times New Roman" w:eastAsia="Times New Roman" w:hAnsi="Times New Roman" w:cs="Times New Roman"/>
-          <w:i/>
-          <w:color w:val="000000"/>
-          <w:sz w:val="18"/>
           <w:lang w:eastAsia="en-IN"/>
         </w:rPr>
         <w:sectPr>
@@ -426,11 +396,29 @@
           <w:docGrid w:linePitch="360"/>
         </w:sectPr>
       </w:pPr>
+      <w:r>
+        <w:rPr>
+          <w:rFonts w:ascii="Times New Roman" w:eastAsia="Times New Roman" w:hAnsi="Times New Roman" w:cs="Times New Roman"/>
+          <w:b/>
+          <w:bCs/>
+          <w:color w:val="000000"/>
+          <w:lang w:eastAsia="en-IN"/>
+        </w:rPr>
+        <w:t>NNM23IS044</w:t>
+      </w:r>
+      <w:r>
+        <w:rPr>
+          <w:rFonts w:ascii="Times New Roman" w:eastAsia="Times New Roman" w:hAnsi="Times New Roman" w:cs="Times New Roman"/>
+          <w:color w:val="000000"/>
+          <w:sz w:val="20"/>
+          <w:lang w:eastAsia="en-IN"/>
+        </w:rPr>
+        <w:br/>
+      </w:r>
     </w:p>
     <w:p>
       <w:pPr>
         <w:spacing w:after="757"/>
-        <w:ind w:left="17" w:hanging="10"/>
         <w:jc w:val="center"/>
         <w:rPr>
           <w:rFonts w:ascii="Times New Roman" w:eastAsia="Times New Roman" w:hAnsi="Times New Roman" w:cs="Times New Roman"/>
@@ -452,12 +440,7 @@
         </w:rPr>
         <w:t>Under the guidance of</w:t>
       </w:r>
-    </w:p>
-    <w:p>
-      <w:pPr>
-        <w:spacing w:after="757"/>
-        <w:ind w:left="17" w:hanging="10"/>
-        <w:jc w:val="center"/>
+      <w:r>
         <w:rPr>
           <w:rFonts w:ascii="Times New Roman" w:eastAsia="Times New Roman" w:hAnsi="Times New Roman" w:cs="Times New Roman"/>
           <w:iCs/>
@@ -466,7 +449,19 @@
           <w:szCs w:val="24"/>
           <w:lang w:eastAsia="en-IN"/>
         </w:rPr>
-      </w:pPr>
+        <w:br/>
+      </w:r>
+      <w:r>
+        <w:rPr>
+          <w:rFonts w:ascii="Times New Roman" w:eastAsia="Times New Roman" w:hAnsi="Times New Roman" w:cs="Times New Roman"/>
+          <w:iCs/>
+          <w:color w:val="000000"/>
+          <w:sz w:val="20"/>
+          <w:szCs w:val="24"/>
+          <w:lang w:eastAsia="en-IN"/>
+        </w:rPr>
+        <w:br/>
+      </w:r>
       <w:proofErr w:type="spellStart"/>
       <w:r>
         <w:rPr>
@@ -2156,7 +2151,7 @@
           <w:szCs w:val="20"/>
         </w:rPr>
         <w:drawing>
-          <wp:inline distT="0" distB="0" distL="0" distR="0" wp14:anchorId="3309A53A" wp14:editId="141466EF">
+          <wp:inline distT="0" distB="0" distL="0" distR="0" wp14:anchorId="3309A53A" wp14:editId="214D931D">
             <wp:extent cx="5196840" cy="2963881"/>
             <wp:effectExtent l="0" t="0" r="3810" b="8255"/>
             <wp:docPr id="530746093" name="Picture 12"/>
@@ -4709,6 +4704,7 @@
           <w:szCs w:val="20"/>
         </w:rPr>
       </w:pPr>
+      <w:bookmarkStart w:id="1" w:name="_Hlk190288053"/>
       <w:r>
         <w:rPr>
           <w:rFonts w:ascii="Times New Roman" w:hAnsi="Times New Roman" w:cs="Times New Roman"/>
@@ -6095,6 +6091,7 @@
         <w:t xml:space="preserve"> but may not be necessary for routine feature development.</w:t>
       </w:r>
     </w:p>
+    <w:bookmarkEnd w:id="1"/>
     <w:p>
       <w:pPr>
         <w:rPr>

</xml_diff>